<commit_message>
Adding section for overall complexity
</commit_message>
<xml_diff>
--- a/Report.docx
+++ b/Report.docx
@@ -114,6 +114,7 @@
       <w:r>
         <w:t xml:space="preserve"> defined in the class </w:t>
       </w:r>
+      <w:proofErr w:type="spellStart"/>
       <w:r>
         <w:rPr>
           <w:rFonts w:ascii="Consolas" w:hAnsi="Consolas"/>
@@ -121,6 +122,7 @@
         </w:rPr>
         <w:t>CharCount</w:t>
       </w:r>
+      <w:proofErr w:type="spellEnd"/>
       <w:r>
         <w:t xml:space="preserve"> to check if the two strings are anagrams or not.</w:t>
       </w:r>
@@ -240,7 +242,29 @@
                                 <w:szCs w:val="21"/>
                                 <w:lang w:eastAsia="en-CA"/>
                               </w:rPr>
-                              <w:t> * Compare if other CharCount object c is equal to this</w:t>
+                              <w:t> * Compare if other </w:t>
+                            </w:r>
+                            <w:proofErr w:type="spellStart"/>
+                            <w:r>
+                              <w:rPr>
+                                <w:rFonts w:ascii="Consolas" w:eastAsia="Times New Roman" w:hAnsi="Consolas" w:cs="Times New Roman"/>
+                                <w:color w:val="6A9955"/>
+                                <w:sz w:val="21"/>
+                                <w:szCs w:val="21"/>
+                                <w:lang w:eastAsia="en-CA"/>
+                              </w:rPr>
+                              <w:t>CharCount</w:t>
+                            </w:r>
+                            <w:proofErr w:type="spellEnd"/>
+                            <w:r>
+                              <w:rPr>
+                                <w:rFonts w:ascii="Consolas" w:eastAsia="Times New Roman" w:hAnsi="Consolas" w:cs="Times New Roman"/>
+                                <w:color w:val="6A9955"/>
+                                <w:sz w:val="21"/>
+                                <w:szCs w:val="21"/>
+                                <w:lang w:eastAsia="en-CA"/>
+                              </w:rPr>
+                              <w:t> object c is equal to this</w:t>
                             </w:r>
                           </w:p>
                           <w:p>
@@ -326,7 +350,29 @@
                                 <w:szCs w:val="21"/>
                                 <w:lang w:eastAsia="en-CA"/>
                               </w:rPr>
-                              <w:t> other CharChount object to be compared</w:t>
+                              <w:t> other </w:t>
+                            </w:r>
+                            <w:proofErr w:type="spellStart"/>
+                            <w:r>
+                              <w:rPr>
+                                <w:rFonts w:ascii="Consolas" w:eastAsia="Times New Roman" w:hAnsi="Consolas" w:cs="Times New Roman"/>
+                                <w:color w:val="6A9955"/>
+                                <w:sz w:val="21"/>
+                                <w:szCs w:val="21"/>
+                                <w:lang w:eastAsia="en-CA"/>
+                              </w:rPr>
+                              <w:t>CharChount</w:t>
+                            </w:r>
+                            <w:proofErr w:type="spellEnd"/>
+                            <w:r>
+                              <w:rPr>
+                                <w:rFonts w:ascii="Consolas" w:eastAsia="Times New Roman" w:hAnsi="Consolas" w:cs="Times New Roman"/>
+                                <w:color w:val="6A9955"/>
+                                <w:sz w:val="21"/>
+                                <w:szCs w:val="21"/>
+                                <w:lang w:eastAsia="en-CA"/>
+                              </w:rPr>
+                              <w:t> object to be compared</w:t>
                             </w:r>
                           </w:p>
                           <w:p>
@@ -450,6 +496,7 @@
                               </w:rPr>
                               <w:t> </w:t>
                             </w:r>
+                            <w:proofErr w:type="spellStart"/>
                             <w:r>
                               <w:rPr>
                                 <w:rFonts w:ascii="Consolas" w:eastAsia="Times New Roman" w:hAnsi="Consolas" w:cs="Times New Roman"/>
@@ -460,6 +507,7 @@
                               </w:rPr>
                               <w:t>boolean</w:t>
                             </w:r>
+                            <w:proofErr w:type="spellEnd"/>
                             <w:r>
                               <w:rPr>
                                 <w:rFonts w:ascii="Consolas" w:eastAsia="Times New Roman" w:hAnsi="Consolas" w:cs="Times New Roman"/>
@@ -490,6 +538,7 @@
                               </w:rPr>
                               <w:t>(</w:t>
                             </w:r>
+                            <w:proofErr w:type="spellStart"/>
                             <w:r>
                               <w:rPr>
                                 <w:rFonts w:ascii="Consolas" w:eastAsia="Times New Roman" w:hAnsi="Consolas" w:cs="Times New Roman"/>
@@ -500,6 +549,7 @@
                               </w:rPr>
                               <w:t>CharCount</w:t>
                             </w:r>
+                            <w:proofErr w:type="spellEnd"/>
                             <w:r>
                               <w:rPr>
                                 <w:rFonts w:ascii="Consolas" w:eastAsia="Times New Roman" w:hAnsi="Consolas" w:cs="Times New Roman"/>
@@ -626,6 +676,7 @@
                               </w:rPr>
                               <w:t> </w:t>
                             </w:r>
+                            <w:proofErr w:type="spellStart"/>
                             <w:r>
                               <w:rPr>
                                 <w:rFonts w:ascii="Consolas" w:eastAsia="Times New Roman" w:hAnsi="Consolas" w:cs="Times New Roman"/>
@@ -636,6 +687,7 @@
                               </w:rPr>
                               <w:t>i</w:t>
                             </w:r>
+                            <w:proofErr w:type="spellEnd"/>
                             <w:r>
                               <w:rPr>
                                 <w:rFonts w:ascii="Consolas" w:eastAsia="Times New Roman" w:hAnsi="Consolas" w:cs="Times New Roman"/>
@@ -666,6 +718,7 @@
                               </w:rPr>
                               <w:t>; </w:t>
                             </w:r>
+                            <w:proofErr w:type="spellStart"/>
                             <w:r>
                               <w:rPr>
                                 <w:rFonts w:ascii="Consolas" w:eastAsia="Times New Roman" w:hAnsi="Consolas" w:cs="Times New Roman"/>
@@ -676,6 +729,7 @@
                               </w:rPr>
                               <w:t>i</w:t>
                             </w:r>
+                            <w:proofErr w:type="spellEnd"/>
                             <w:r>
                               <w:rPr>
                                 <w:rFonts w:ascii="Consolas" w:eastAsia="Times New Roman" w:hAnsi="Consolas" w:cs="Times New Roman"/>
@@ -686,6 +740,7 @@
                               </w:rPr>
                               <w:t> &lt; </w:t>
                             </w:r>
+                            <w:proofErr w:type="spellStart"/>
                             <w:r>
                               <w:rPr>
                                 <w:rFonts w:ascii="Consolas" w:eastAsia="Times New Roman" w:hAnsi="Consolas" w:cs="Times New Roman"/>
@@ -736,6 +791,7 @@
                               </w:rPr>
                               <w:t>length</w:t>
                             </w:r>
+                            <w:proofErr w:type="spellEnd"/>
                             <w:r>
                               <w:rPr>
                                 <w:rFonts w:ascii="Consolas" w:eastAsia="Times New Roman" w:hAnsi="Consolas" w:cs="Times New Roman"/>
@@ -746,6 +802,7 @@
                               </w:rPr>
                               <w:t>; </w:t>
                             </w:r>
+                            <w:proofErr w:type="spellStart"/>
                             <w:r>
                               <w:rPr>
                                 <w:rFonts w:ascii="Consolas" w:eastAsia="Times New Roman" w:hAnsi="Consolas" w:cs="Times New Roman"/>
@@ -756,6 +813,7 @@
                               </w:rPr>
                               <w:t>i</w:t>
                             </w:r>
+                            <w:proofErr w:type="spellEnd"/>
                             <w:r>
                               <w:rPr>
                                 <w:rFonts w:ascii="Consolas" w:eastAsia="Times New Roman" w:hAnsi="Consolas" w:cs="Times New Roman"/>
@@ -809,6 +867,7 @@
                               </w:rPr>
                               <w:t> (</w:t>
                             </w:r>
+                            <w:proofErr w:type="spellStart"/>
                             <w:r>
                               <w:rPr>
                                 <w:rFonts w:ascii="Consolas" w:eastAsia="Times New Roman" w:hAnsi="Consolas" w:cs="Times New Roman"/>
@@ -839,6 +898,7 @@
                               </w:rPr>
                               <w:t>chars</w:t>
                             </w:r>
+                            <w:proofErr w:type="spellEnd"/>
                             <w:r>
                               <w:rPr>
                                 <w:rFonts w:ascii="Consolas" w:eastAsia="Times New Roman" w:hAnsi="Consolas" w:cs="Times New Roman"/>
@@ -849,6 +909,7 @@
                               </w:rPr>
                               <w:t>[</w:t>
                             </w:r>
+                            <w:proofErr w:type="spellStart"/>
                             <w:r>
                               <w:rPr>
                                 <w:rFonts w:ascii="Consolas" w:eastAsia="Times New Roman" w:hAnsi="Consolas" w:cs="Times New Roman"/>
@@ -859,6 +920,7 @@
                               </w:rPr>
                               <w:t>i</w:t>
                             </w:r>
+                            <w:proofErr w:type="spellEnd"/>
                             <w:r>
                               <w:rPr>
                                 <w:rFonts w:ascii="Consolas" w:eastAsia="Times New Roman" w:hAnsi="Consolas" w:cs="Times New Roman"/>
@@ -869,6 +931,7 @@
                               </w:rPr>
                               <w:t>] != </w:t>
                             </w:r>
+                            <w:proofErr w:type="spellStart"/>
                             <w:r>
                               <w:rPr>
                                 <w:rFonts w:ascii="Consolas" w:eastAsia="Times New Roman" w:hAnsi="Consolas" w:cs="Times New Roman"/>
@@ -899,6 +962,7 @@
                               </w:rPr>
                               <w:t>chars</w:t>
                             </w:r>
+                            <w:proofErr w:type="spellEnd"/>
                             <w:r>
                               <w:rPr>
                                 <w:rFonts w:ascii="Consolas" w:eastAsia="Times New Roman" w:hAnsi="Consolas" w:cs="Times New Roman"/>
@@ -909,6 +973,7 @@
                               </w:rPr>
                               <w:t>[</w:t>
                             </w:r>
+                            <w:proofErr w:type="spellStart"/>
                             <w:r>
                               <w:rPr>
                                 <w:rFonts w:ascii="Consolas" w:eastAsia="Times New Roman" w:hAnsi="Consolas" w:cs="Times New Roman"/>
@@ -919,6 +984,7 @@
                               </w:rPr>
                               <w:t>i</w:t>
                             </w:r>
+                            <w:proofErr w:type="spellEnd"/>
                             <w:r>
                               <w:rPr>
                                 <w:rFonts w:ascii="Consolas" w:eastAsia="Times New Roman" w:hAnsi="Consolas" w:cs="Times New Roman"/>
@@ -972,6 +1038,7 @@
                               </w:rPr>
                               <w:t> </w:t>
                             </w:r>
+                            <w:proofErr w:type="gramStart"/>
                             <w:r>
                               <w:rPr>
                                 <w:rFonts w:ascii="Consolas" w:eastAsia="Times New Roman" w:hAnsi="Consolas" w:cs="Times New Roman"/>
@@ -992,6 +1059,7 @@
                               </w:rPr>
                               <w:t>;</w:t>
                             </w:r>
+                            <w:proofErr w:type="gramEnd"/>
                           </w:p>
                           <w:p>
                             <w:pPr>
@@ -1094,6 +1162,7 @@
                               </w:rPr>
                               <w:t> </w:t>
                             </w:r>
+                            <w:proofErr w:type="gramStart"/>
                             <w:r>
                               <w:rPr>
                                 <w:rFonts w:ascii="Consolas" w:eastAsia="Times New Roman" w:hAnsi="Consolas" w:cs="Times New Roman"/>
@@ -1114,6 +1183,7 @@
                               </w:rPr>
                               <w:t>;</w:t>
                             </w:r>
+                            <w:proofErr w:type="gramEnd"/>
                           </w:p>
                           <w:p>
                             <w:pPr>
@@ -1207,7 +1277,29 @@
                           <w:szCs w:val="21"/>
                           <w:lang w:eastAsia="en-CA"/>
                         </w:rPr>
-                        <w:t> * Compare if other CharCount object c is equal to this</w:t>
+                        <w:t> * Compare if other </w:t>
+                      </w:r>
+                      <w:proofErr w:type="spellStart"/>
+                      <w:r>
+                        <w:rPr>
+                          <w:rFonts w:ascii="Consolas" w:eastAsia="Times New Roman" w:hAnsi="Consolas" w:cs="Times New Roman"/>
+                          <w:color w:val="6A9955"/>
+                          <w:sz w:val="21"/>
+                          <w:szCs w:val="21"/>
+                          <w:lang w:eastAsia="en-CA"/>
+                        </w:rPr>
+                        <w:t>CharCount</w:t>
+                      </w:r>
+                      <w:proofErr w:type="spellEnd"/>
+                      <w:r>
+                        <w:rPr>
+                          <w:rFonts w:ascii="Consolas" w:eastAsia="Times New Roman" w:hAnsi="Consolas" w:cs="Times New Roman"/>
+                          <w:color w:val="6A9955"/>
+                          <w:sz w:val="21"/>
+                          <w:szCs w:val="21"/>
+                          <w:lang w:eastAsia="en-CA"/>
+                        </w:rPr>
+                        <w:t> object c is equal to this</w:t>
                       </w:r>
                     </w:p>
                     <w:p>
@@ -1293,7 +1385,29 @@
                           <w:szCs w:val="21"/>
                           <w:lang w:eastAsia="en-CA"/>
                         </w:rPr>
-                        <w:t> other CharChount object to be compared</w:t>
+                        <w:t> other </w:t>
+                      </w:r>
+                      <w:proofErr w:type="spellStart"/>
+                      <w:r>
+                        <w:rPr>
+                          <w:rFonts w:ascii="Consolas" w:eastAsia="Times New Roman" w:hAnsi="Consolas" w:cs="Times New Roman"/>
+                          <w:color w:val="6A9955"/>
+                          <w:sz w:val="21"/>
+                          <w:szCs w:val="21"/>
+                          <w:lang w:eastAsia="en-CA"/>
+                        </w:rPr>
+                        <w:t>CharChount</w:t>
+                      </w:r>
+                      <w:proofErr w:type="spellEnd"/>
+                      <w:r>
+                        <w:rPr>
+                          <w:rFonts w:ascii="Consolas" w:eastAsia="Times New Roman" w:hAnsi="Consolas" w:cs="Times New Roman"/>
+                          <w:color w:val="6A9955"/>
+                          <w:sz w:val="21"/>
+                          <w:szCs w:val="21"/>
+                          <w:lang w:eastAsia="en-CA"/>
+                        </w:rPr>
+                        <w:t> object to be compared</w:t>
                       </w:r>
                     </w:p>
                     <w:p>
@@ -1417,6 +1531,7 @@
                         </w:rPr>
                         <w:t> </w:t>
                       </w:r>
+                      <w:proofErr w:type="spellStart"/>
                       <w:r>
                         <w:rPr>
                           <w:rFonts w:ascii="Consolas" w:eastAsia="Times New Roman" w:hAnsi="Consolas" w:cs="Times New Roman"/>
@@ -1427,6 +1542,7 @@
                         </w:rPr>
                         <w:t>boolean</w:t>
                       </w:r>
+                      <w:proofErr w:type="spellEnd"/>
                       <w:r>
                         <w:rPr>
                           <w:rFonts w:ascii="Consolas" w:eastAsia="Times New Roman" w:hAnsi="Consolas" w:cs="Times New Roman"/>
@@ -1457,6 +1573,7 @@
                         </w:rPr>
                         <w:t>(</w:t>
                       </w:r>
+                      <w:proofErr w:type="spellStart"/>
                       <w:r>
                         <w:rPr>
                           <w:rFonts w:ascii="Consolas" w:eastAsia="Times New Roman" w:hAnsi="Consolas" w:cs="Times New Roman"/>
@@ -1467,6 +1584,7 @@
                         </w:rPr>
                         <w:t>CharCount</w:t>
                       </w:r>
+                      <w:proofErr w:type="spellEnd"/>
                       <w:r>
                         <w:rPr>
                           <w:rFonts w:ascii="Consolas" w:eastAsia="Times New Roman" w:hAnsi="Consolas" w:cs="Times New Roman"/>
@@ -1593,6 +1711,7 @@
                         </w:rPr>
                         <w:t> </w:t>
                       </w:r>
+                      <w:proofErr w:type="spellStart"/>
                       <w:r>
                         <w:rPr>
                           <w:rFonts w:ascii="Consolas" w:eastAsia="Times New Roman" w:hAnsi="Consolas" w:cs="Times New Roman"/>
@@ -1603,6 +1722,7 @@
                         </w:rPr>
                         <w:t>i</w:t>
                       </w:r>
+                      <w:proofErr w:type="spellEnd"/>
                       <w:r>
                         <w:rPr>
                           <w:rFonts w:ascii="Consolas" w:eastAsia="Times New Roman" w:hAnsi="Consolas" w:cs="Times New Roman"/>
@@ -1633,6 +1753,7 @@
                         </w:rPr>
                         <w:t>; </w:t>
                       </w:r>
+                      <w:proofErr w:type="spellStart"/>
                       <w:r>
                         <w:rPr>
                           <w:rFonts w:ascii="Consolas" w:eastAsia="Times New Roman" w:hAnsi="Consolas" w:cs="Times New Roman"/>
@@ -1643,6 +1764,7 @@
                         </w:rPr>
                         <w:t>i</w:t>
                       </w:r>
+                      <w:proofErr w:type="spellEnd"/>
                       <w:r>
                         <w:rPr>
                           <w:rFonts w:ascii="Consolas" w:eastAsia="Times New Roman" w:hAnsi="Consolas" w:cs="Times New Roman"/>
@@ -1653,6 +1775,7 @@
                         </w:rPr>
                         <w:t> &lt; </w:t>
                       </w:r>
+                      <w:proofErr w:type="spellStart"/>
                       <w:r>
                         <w:rPr>
                           <w:rFonts w:ascii="Consolas" w:eastAsia="Times New Roman" w:hAnsi="Consolas" w:cs="Times New Roman"/>
@@ -1703,6 +1826,7 @@
                         </w:rPr>
                         <w:t>length</w:t>
                       </w:r>
+                      <w:proofErr w:type="spellEnd"/>
                       <w:r>
                         <w:rPr>
                           <w:rFonts w:ascii="Consolas" w:eastAsia="Times New Roman" w:hAnsi="Consolas" w:cs="Times New Roman"/>
@@ -1713,6 +1837,7 @@
                         </w:rPr>
                         <w:t>; </w:t>
                       </w:r>
+                      <w:proofErr w:type="spellStart"/>
                       <w:r>
                         <w:rPr>
                           <w:rFonts w:ascii="Consolas" w:eastAsia="Times New Roman" w:hAnsi="Consolas" w:cs="Times New Roman"/>
@@ -1723,6 +1848,7 @@
                         </w:rPr>
                         <w:t>i</w:t>
                       </w:r>
+                      <w:proofErr w:type="spellEnd"/>
                       <w:r>
                         <w:rPr>
                           <w:rFonts w:ascii="Consolas" w:eastAsia="Times New Roman" w:hAnsi="Consolas" w:cs="Times New Roman"/>
@@ -1776,6 +1902,7 @@
                         </w:rPr>
                         <w:t> (</w:t>
                       </w:r>
+                      <w:proofErr w:type="spellStart"/>
                       <w:r>
                         <w:rPr>
                           <w:rFonts w:ascii="Consolas" w:eastAsia="Times New Roman" w:hAnsi="Consolas" w:cs="Times New Roman"/>
@@ -1806,6 +1933,7 @@
                         </w:rPr>
                         <w:t>chars</w:t>
                       </w:r>
+                      <w:proofErr w:type="spellEnd"/>
                       <w:r>
                         <w:rPr>
                           <w:rFonts w:ascii="Consolas" w:eastAsia="Times New Roman" w:hAnsi="Consolas" w:cs="Times New Roman"/>
@@ -1816,6 +1944,7 @@
                         </w:rPr>
                         <w:t>[</w:t>
                       </w:r>
+                      <w:proofErr w:type="spellStart"/>
                       <w:r>
                         <w:rPr>
                           <w:rFonts w:ascii="Consolas" w:eastAsia="Times New Roman" w:hAnsi="Consolas" w:cs="Times New Roman"/>
@@ -1826,6 +1955,7 @@
                         </w:rPr>
                         <w:t>i</w:t>
                       </w:r>
+                      <w:proofErr w:type="spellEnd"/>
                       <w:r>
                         <w:rPr>
                           <w:rFonts w:ascii="Consolas" w:eastAsia="Times New Roman" w:hAnsi="Consolas" w:cs="Times New Roman"/>
@@ -1836,6 +1966,7 @@
                         </w:rPr>
                         <w:t>] != </w:t>
                       </w:r>
+                      <w:proofErr w:type="spellStart"/>
                       <w:r>
                         <w:rPr>
                           <w:rFonts w:ascii="Consolas" w:eastAsia="Times New Roman" w:hAnsi="Consolas" w:cs="Times New Roman"/>
@@ -1866,6 +1997,7 @@
                         </w:rPr>
                         <w:t>chars</w:t>
                       </w:r>
+                      <w:proofErr w:type="spellEnd"/>
                       <w:r>
                         <w:rPr>
                           <w:rFonts w:ascii="Consolas" w:eastAsia="Times New Roman" w:hAnsi="Consolas" w:cs="Times New Roman"/>
@@ -1876,6 +2008,7 @@
                         </w:rPr>
                         <w:t>[</w:t>
                       </w:r>
+                      <w:proofErr w:type="spellStart"/>
                       <w:r>
                         <w:rPr>
                           <w:rFonts w:ascii="Consolas" w:eastAsia="Times New Roman" w:hAnsi="Consolas" w:cs="Times New Roman"/>
@@ -1886,6 +2019,7 @@
                         </w:rPr>
                         <w:t>i</w:t>
                       </w:r>
+                      <w:proofErr w:type="spellEnd"/>
                       <w:r>
                         <w:rPr>
                           <w:rFonts w:ascii="Consolas" w:eastAsia="Times New Roman" w:hAnsi="Consolas" w:cs="Times New Roman"/>
@@ -1939,6 +2073,7 @@
                         </w:rPr>
                         <w:t> </w:t>
                       </w:r>
+                      <w:proofErr w:type="gramStart"/>
                       <w:r>
                         <w:rPr>
                           <w:rFonts w:ascii="Consolas" w:eastAsia="Times New Roman" w:hAnsi="Consolas" w:cs="Times New Roman"/>
@@ -1959,6 +2094,7 @@
                         </w:rPr>
                         <w:t>;</w:t>
                       </w:r>
+                      <w:proofErr w:type="gramEnd"/>
                     </w:p>
                     <w:p>
                       <w:pPr>
@@ -2061,6 +2197,7 @@
                         </w:rPr>
                         <w:t> </w:t>
                       </w:r>
+                      <w:proofErr w:type="gramStart"/>
                       <w:r>
                         <w:rPr>
                           <w:rFonts w:ascii="Consolas" w:eastAsia="Times New Roman" w:hAnsi="Consolas" w:cs="Times New Roman"/>
@@ -2081,6 +2218,7 @@
                         </w:rPr>
                         <w:t>;</w:t>
                       </w:r>
+                      <w:proofErr w:type="gramEnd"/>
                     </w:p>
                     <w:p>
                       <w:pPr>
@@ -2166,6 +2304,7 @@
       <w:r>
         <w:t xml:space="preserve">, which is created using the </w:t>
       </w:r>
+      <w:proofErr w:type="spellStart"/>
       <w:r>
         <w:rPr>
           <w:rFonts w:ascii="Consolas" w:hAnsi="Consolas"/>
@@ -2173,6 +2312,7 @@
         </w:rPr>
         <w:t>CharCount</w:t>
       </w:r>
+      <w:proofErr w:type="spellEnd"/>
       <w:r>
         <w:t xml:space="preserve"> constructor. Please refer to the code below for its implementation.</w:t>
       </w:r>
@@ -2418,6 +2558,7 @@
                               </w:rPr>
                               <w:t> </w:t>
                             </w:r>
+                            <w:proofErr w:type="spellStart"/>
                             <w:r>
                               <w:rPr>
                                 <w:rFonts w:ascii="Consolas" w:eastAsia="Times New Roman" w:hAnsi="Consolas" w:cs="Times New Roman"/>
@@ -2428,6 +2569,7 @@
                               </w:rPr>
                               <w:t>CharCount</w:t>
                             </w:r>
+                            <w:proofErr w:type="spellEnd"/>
                             <w:r>
                               <w:rPr>
                                 <w:rFonts w:ascii="Consolas" w:eastAsia="Times New Roman" w:hAnsi="Consolas" w:cs="Times New Roman"/>
@@ -2501,6 +2643,7 @@
                               </w:rPr>
                               <w:t>    </w:t>
                             </w:r>
+                            <w:proofErr w:type="spellStart"/>
                             <w:r>
                               <w:rPr>
                                 <w:rFonts w:ascii="Consolas" w:eastAsia="Times New Roman" w:hAnsi="Consolas" w:cs="Times New Roman"/>
@@ -2531,6 +2674,7 @@
                               </w:rPr>
                               <w:t>chars</w:t>
                             </w:r>
+                            <w:proofErr w:type="spellEnd"/>
                             <w:r>
                               <w:rPr>
                                 <w:rFonts w:ascii="Consolas" w:eastAsia="Times New Roman" w:hAnsi="Consolas" w:cs="Times New Roman"/>
@@ -2631,6 +2775,7 @@
                               </w:rPr>
                               <w:t>1</w:t>
                             </w:r>
+                            <w:proofErr w:type="gramStart"/>
                             <w:r>
                               <w:rPr>
                                 <w:rFonts w:ascii="Consolas" w:eastAsia="Times New Roman" w:hAnsi="Consolas" w:cs="Times New Roman"/>
@@ -2641,6 +2786,7 @@
                               </w:rPr>
                               <w:t>];</w:t>
                             </w:r>
+                            <w:proofErr w:type="gramEnd"/>
                           </w:p>
                           <w:p>
                             <w:pPr>
@@ -2717,6 +2863,7 @@
                               </w:rPr>
                               <w:t> </w:t>
                             </w:r>
+                            <w:proofErr w:type="spellStart"/>
                             <w:r>
                               <w:rPr>
                                 <w:rFonts w:ascii="Consolas" w:eastAsia="Times New Roman" w:hAnsi="Consolas" w:cs="Times New Roman"/>
@@ -2727,6 +2874,7 @@
                               </w:rPr>
                               <w:t>i</w:t>
                             </w:r>
+                            <w:proofErr w:type="spellEnd"/>
                             <w:r>
                               <w:rPr>
                                 <w:rFonts w:ascii="Consolas" w:eastAsia="Times New Roman" w:hAnsi="Consolas" w:cs="Times New Roman"/>
@@ -2757,6 +2905,7 @@
                               </w:rPr>
                               <w:t>; </w:t>
                             </w:r>
+                            <w:proofErr w:type="spellStart"/>
                             <w:r>
                               <w:rPr>
                                 <w:rFonts w:ascii="Consolas" w:eastAsia="Times New Roman" w:hAnsi="Consolas" w:cs="Times New Roman"/>
@@ -2767,6 +2916,7 @@
                               </w:rPr>
                               <w:t>i</w:t>
                             </w:r>
+                            <w:proofErr w:type="spellEnd"/>
                             <w:r>
                               <w:rPr>
                                 <w:rFonts w:ascii="Consolas" w:eastAsia="Times New Roman" w:hAnsi="Consolas" w:cs="Times New Roman"/>
@@ -2777,6 +2927,7 @@
                               </w:rPr>
                               <w:t> &lt; </w:t>
                             </w:r>
+                            <w:proofErr w:type="spellStart"/>
                             <w:r>
                               <w:rPr>
                                 <w:rFonts w:ascii="Consolas" w:eastAsia="Times New Roman" w:hAnsi="Consolas" w:cs="Times New Roman"/>
@@ -2807,6 +2958,7 @@
                               </w:rPr>
                               <w:t>length</w:t>
                             </w:r>
+                            <w:proofErr w:type="spellEnd"/>
                             <w:r>
                               <w:rPr>
                                 <w:rFonts w:ascii="Consolas" w:eastAsia="Times New Roman" w:hAnsi="Consolas" w:cs="Times New Roman"/>
@@ -2817,6 +2969,7 @@
                               </w:rPr>
                               <w:t>(); </w:t>
                             </w:r>
+                            <w:proofErr w:type="spellStart"/>
                             <w:r>
                               <w:rPr>
                                 <w:rFonts w:ascii="Consolas" w:eastAsia="Times New Roman" w:hAnsi="Consolas" w:cs="Times New Roman"/>
@@ -2827,6 +2980,7 @@
                               </w:rPr>
                               <w:t>i</w:t>
                             </w:r>
+                            <w:proofErr w:type="spellEnd"/>
                             <w:r>
                               <w:rPr>
                                 <w:rFonts w:ascii="Consolas" w:eastAsia="Times New Roman" w:hAnsi="Consolas" w:cs="Times New Roman"/>
@@ -3100,6 +3254,7 @@
                               </w:rPr>
                               <w:t>)] + </w:t>
                             </w:r>
+                            <w:proofErr w:type="gramStart"/>
                             <w:r>
                               <w:rPr>
                                 <w:rFonts w:ascii="Consolas" w:eastAsia="Times New Roman" w:hAnsi="Consolas" w:cs="Times New Roman"/>
@@ -3120,6 +3275,7 @@
                               </w:rPr>
                               <w:t>;</w:t>
                             </w:r>
+                            <w:proofErr w:type="gramEnd"/>
                           </w:p>
                           <w:p>
                             <w:pPr>
@@ -3376,6 +3532,7 @@
                         </w:rPr>
                         <w:t> </w:t>
                       </w:r>
+                      <w:proofErr w:type="spellStart"/>
                       <w:r>
                         <w:rPr>
                           <w:rFonts w:ascii="Consolas" w:eastAsia="Times New Roman" w:hAnsi="Consolas" w:cs="Times New Roman"/>
@@ -3386,6 +3543,7 @@
                         </w:rPr>
                         <w:t>CharCount</w:t>
                       </w:r>
+                      <w:proofErr w:type="spellEnd"/>
                       <w:r>
                         <w:rPr>
                           <w:rFonts w:ascii="Consolas" w:eastAsia="Times New Roman" w:hAnsi="Consolas" w:cs="Times New Roman"/>
@@ -3459,6 +3617,7 @@
                         </w:rPr>
                         <w:t>    </w:t>
                       </w:r>
+                      <w:proofErr w:type="spellStart"/>
                       <w:r>
                         <w:rPr>
                           <w:rFonts w:ascii="Consolas" w:eastAsia="Times New Roman" w:hAnsi="Consolas" w:cs="Times New Roman"/>
@@ -3489,6 +3648,7 @@
                         </w:rPr>
                         <w:t>chars</w:t>
                       </w:r>
+                      <w:proofErr w:type="spellEnd"/>
                       <w:r>
                         <w:rPr>
                           <w:rFonts w:ascii="Consolas" w:eastAsia="Times New Roman" w:hAnsi="Consolas" w:cs="Times New Roman"/>
@@ -3589,6 +3749,7 @@
                         </w:rPr>
                         <w:t>1</w:t>
                       </w:r>
+                      <w:proofErr w:type="gramStart"/>
                       <w:r>
                         <w:rPr>
                           <w:rFonts w:ascii="Consolas" w:eastAsia="Times New Roman" w:hAnsi="Consolas" w:cs="Times New Roman"/>
@@ -3599,6 +3760,7 @@
                         </w:rPr>
                         <w:t>];</w:t>
                       </w:r>
+                      <w:proofErr w:type="gramEnd"/>
                     </w:p>
                     <w:p>
                       <w:pPr>
@@ -3675,6 +3837,7 @@
                         </w:rPr>
                         <w:t> </w:t>
                       </w:r>
+                      <w:proofErr w:type="spellStart"/>
                       <w:r>
                         <w:rPr>
                           <w:rFonts w:ascii="Consolas" w:eastAsia="Times New Roman" w:hAnsi="Consolas" w:cs="Times New Roman"/>
@@ -3685,6 +3848,7 @@
                         </w:rPr>
                         <w:t>i</w:t>
                       </w:r>
+                      <w:proofErr w:type="spellEnd"/>
                       <w:r>
                         <w:rPr>
                           <w:rFonts w:ascii="Consolas" w:eastAsia="Times New Roman" w:hAnsi="Consolas" w:cs="Times New Roman"/>
@@ -3715,6 +3879,7 @@
                         </w:rPr>
                         <w:t>; </w:t>
                       </w:r>
+                      <w:proofErr w:type="spellStart"/>
                       <w:r>
                         <w:rPr>
                           <w:rFonts w:ascii="Consolas" w:eastAsia="Times New Roman" w:hAnsi="Consolas" w:cs="Times New Roman"/>
@@ -3725,6 +3890,7 @@
                         </w:rPr>
                         <w:t>i</w:t>
                       </w:r>
+                      <w:proofErr w:type="spellEnd"/>
                       <w:r>
                         <w:rPr>
                           <w:rFonts w:ascii="Consolas" w:eastAsia="Times New Roman" w:hAnsi="Consolas" w:cs="Times New Roman"/>
@@ -3735,6 +3901,7 @@
                         </w:rPr>
                         <w:t> &lt; </w:t>
                       </w:r>
+                      <w:proofErr w:type="spellStart"/>
                       <w:r>
                         <w:rPr>
                           <w:rFonts w:ascii="Consolas" w:eastAsia="Times New Roman" w:hAnsi="Consolas" w:cs="Times New Roman"/>
@@ -3765,6 +3932,7 @@
                         </w:rPr>
                         <w:t>length</w:t>
                       </w:r>
+                      <w:proofErr w:type="spellEnd"/>
                       <w:r>
                         <w:rPr>
                           <w:rFonts w:ascii="Consolas" w:eastAsia="Times New Roman" w:hAnsi="Consolas" w:cs="Times New Roman"/>
@@ -3775,6 +3943,7 @@
                         </w:rPr>
                         <w:t>(); </w:t>
                       </w:r>
+                      <w:proofErr w:type="spellStart"/>
                       <w:r>
                         <w:rPr>
                           <w:rFonts w:ascii="Consolas" w:eastAsia="Times New Roman" w:hAnsi="Consolas" w:cs="Times New Roman"/>
@@ -3785,6 +3954,7 @@
                         </w:rPr>
                         <w:t>i</w:t>
                       </w:r>
+                      <w:proofErr w:type="spellEnd"/>
                       <w:r>
                         <w:rPr>
                           <w:rFonts w:ascii="Consolas" w:eastAsia="Times New Roman" w:hAnsi="Consolas" w:cs="Times New Roman"/>
@@ -4058,6 +4228,7 @@
                         </w:rPr>
                         <w:t>)] + </w:t>
                       </w:r>
+                      <w:proofErr w:type="gramStart"/>
                       <w:r>
                         <w:rPr>
                           <w:rFonts w:ascii="Consolas" w:eastAsia="Times New Roman" w:hAnsi="Consolas" w:cs="Times New Roman"/>
@@ -4078,6 +4249,7 @@
                         </w:rPr>
                         <w:t>;</w:t>
                       </w:r>
+                      <w:proofErr w:type="gramEnd"/>
                     </w:p>
                     <w:p>
                       <w:pPr>
@@ -4160,7 +4332,15 @@
         <w:pStyle w:val="Heading3"/>
       </w:pPr>
       <w:r>
-        <w:t>1. Complexity of CharCount constructor</w:t>
+        <w:t xml:space="preserve">1. Complexity of </w:t>
+      </w:r>
+      <w:proofErr w:type="spellStart"/>
+      <w:r>
+        <w:t>CharCount</w:t>
+      </w:r>
+      <w:proofErr w:type="spellEnd"/>
+      <w:r>
+        <w:t xml:space="preserve"> constructor</w:t>
       </w:r>
     </w:p>
     <w:p>
@@ -4387,6 +4567,55 @@
           <w:rFonts w:cstheme="minorHAnsi"/>
         </w:rPr>
         <w:t>)</w:t>
+      </w:r>
+    </w:p>
+    <w:p>
+      <w:pPr>
+        <w:pStyle w:val="NoSpacing"/>
+      </w:pPr>
+    </w:p>
+    <w:p>
+      <w:pPr>
+        <w:pStyle w:val="NoSpacing"/>
+        <w:rPr>
+          <w:rFonts w:cstheme="minorHAnsi"/>
+        </w:rPr>
+      </w:pPr>
+    </w:p>
+    <w:p>
+      <w:pPr>
+        <w:pStyle w:val="Heading3"/>
+      </w:pPr>
+      <w:r>
+        <w:t>3</w:t>
+      </w:r>
+      <w:r>
+        <w:t xml:space="preserve">. </w:t>
+      </w:r>
+      <w:r>
+        <w:t xml:space="preserve">Overall </w:t>
+      </w:r>
+      <w:r>
+        <w:t>complexity</w:t>
+      </w:r>
+      <w:r>
+        <w:t xml:space="preserve"> to determine anagram</w:t>
+      </w:r>
+      <w:r>
+        <w:t>s</w:t>
+      </w:r>
+    </w:p>
+    <w:p>
+      <w:pPr>
+        <w:pStyle w:val="NoSpacing"/>
+      </w:pPr>
+    </w:p>
+    <w:p>
+      <w:pPr>
+        <w:pStyle w:val="NoSpacing"/>
+      </w:pPr>
+      <w:r>
+        <w:t>Time Complexity = O(n + k)</w:t>
       </w:r>
     </w:p>
     <w:p>

</xml_diff>